<commit_message>
Corrected table 1 code and output due to incorrect percentages.
</commit_message>
<xml_diff>
--- a/docs/reports/parte_1_descriptivos.docx
+++ b/docs/reports/parte_1_descriptivos.docx
@@ -135,7 +135,7 @@
         <w:pStyle w:val="Date"/>
       </w:pPr>
       <w:r>
-        <w:t xml:space="preserve">2024-12-10</w:t>
+        <w:t xml:space="preserve">2025-03-05</w:t>
       </w:r>
     </w:p>
     <w:bookmarkStart w:id="20" w:name="Xa6eebbed400949e1a2e2f6a8fecab6b3533c8ce"/>
@@ -582,7 +582,7 @@
               <w:jc w:val="left"/>
             </w:pPr>
             <w:r>
-              <w:t xml:space="preserve">10 (13.2%)</w:t>
+              <w:t xml:space="preserve">10 (19.2%)</w:t>
             </w:r>
           </w:p>
         </w:tc>
@@ -608,7 +608,7 @@
               <w:jc w:val="left"/>
             </w:pPr>
             <w:r>
-              <w:t xml:space="preserve">17 (22.4%)</w:t>
+              <w:t xml:space="preserve">17 (32.7%)</w:t>
             </w:r>
           </w:p>
         </w:tc>
@@ -634,7 +634,7 @@
               <w:jc w:val="left"/>
             </w:pPr>
             <w:r>
-              <w:t xml:space="preserve">16 (21.1%)</w:t>
+              <w:t xml:space="preserve">16 (30.8%)</w:t>
             </w:r>
           </w:p>
         </w:tc>
@@ -660,7 +660,7 @@
               <w:jc w:val="left"/>
             </w:pPr>
             <w:r>
-              <w:t xml:space="preserve">11 (14.5%)</w:t>
+              <w:t xml:space="preserve">11 (21.2%)</w:t>
             </w:r>
           </w:p>
         </w:tc>
@@ -686,7 +686,7 @@
               <w:jc w:val="left"/>
             </w:pPr>
             <w:r>
-              <w:t xml:space="preserve">7 (9.2%)</w:t>
+              <w:t xml:space="preserve">7 (13.5%)</w:t>
             </w:r>
           </w:p>
         </w:tc>
@@ -712,7 +712,7 @@
               <w:jc w:val="left"/>
             </w:pPr>
             <w:r>
-              <w:t xml:space="preserve">3 (3.9%)</w:t>
+              <w:t xml:space="preserve">3 (5.8%)</w:t>
             </w:r>
           </w:p>
         </w:tc>
@@ -738,7 +738,7 @@
               <w:jc w:val="left"/>
             </w:pPr>
             <w:r>
-              <w:t xml:space="preserve">3 (3.9%)</w:t>
+              <w:t xml:space="preserve">3 (5.8%)</w:t>
             </w:r>
           </w:p>
         </w:tc>
@@ -764,7 +764,7 @@
               <w:jc w:val="left"/>
             </w:pPr>
             <w:r>
-              <w:t xml:space="preserve">2 (2.6%)</w:t>
+              <w:t xml:space="preserve">2 (3.8%)</w:t>
             </w:r>
           </w:p>
         </w:tc>
@@ -790,7 +790,7 @@
               <w:jc w:val="left"/>
             </w:pPr>
             <w:r>
-              <w:t xml:space="preserve">2 (2.6%)</w:t>
+              <w:t xml:space="preserve">2 (3.8%)</w:t>
             </w:r>
           </w:p>
         </w:tc>
@@ -816,7 +816,7 @@
               <w:jc w:val="left"/>
             </w:pPr>
             <w:r>
-              <w:t xml:space="preserve">1 (1.3%)</w:t>
+              <w:t xml:space="preserve">1 (1.9%)</w:t>
             </w:r>
           </w:p>
         </w:tc>
@@ -842,7 +842,7 @@
               <w:jc w:val="left"/>
             </w:pPr>
             <w:r>
-              <w:t xml:space="preserve">1 (1.3%)</w:t>
+              <w:t xml:space="preserve">1 (1.9%)</w:t>
             </w:r>
           </w:p>
         </w:tc>
@@ -868,7 +868,7 @@
               <w:jc w:val="left"/>
             </w:pPr>
             <w:r>
-              <w:t xml:space="preserve">1 (1.3%)</w:t>
+              <w:t xml:space="preserve">1 (1.9%)</w:t>
             </w:r>
           </w:p>
         </w:tc>
@@ -894,7 +894,7 @@
               <w:jc w:val="left"/>
             </w:pPr>
             <w:r>
-              <w:t xml:space="preserve">1 (1.3%)</w:t>
+              <w:t xml:space="preserve">1 (1.9%)</w:t>
             </w:r>
           </w:p>
         </w:tc>
@@ -920,7 +920,7 @@
               <w:jc w:val="left"/>
             </w:pPr>
             <w:r>
-              <w:t xml:space="preserve">1 (1.3%)</w:t>
+              <w:t xml:space="preserve">1 (1.9%)</w:t>
             </w:r>
           </w:p>
         </w:tc>
@@ -968,7 +968,7 @@
               <w:jc w:val="left"/>
             </w:pPr>
             <w:r>
-              <w:t xml:space="preserve">11 (12.4%)</w:t>
+              <w:t xml:space="preserve">11 (21.2%)</w:t>
             </w:r>
           </w:p>
         </w:tc>
@@ -994,7 +994,7 @@
               <w:jc w:val="left"/>
             </w:pPr>
             <w:r>
-              <w:t xml:space="preserve">10 (11.2%)</w:t>
+              <w:t xml:space="preserve">10 (19.2%)</w:t>
             </w:r>
           </w:p>
         </w:tc>
@@ -1020,7 +1020,7 @@
               <w:jc w:val="left"/>
             </w:pPr>
             <w:r>
-              <w:t xml:space="preserve">9 (10.1%)</w:t>
+              <w:t xml:space="preserve">9 (17.3%)</w:t>
             </w:r>
           </w:p>
         </w:tc>
@@ -1046,7 +1046,7 @@
               <w:jc w:val="left"/>
             </w:pPr>
             <w:r>
-              <w:t xml:space="preserve">8 (9%)</w:t>
+              <w:t xml:space="preserve">8 (15.4%)</w:t>
             </w:r>
           </w:p>
         </w:tc>
@@ -1072,7 +1072,7 @@
               <w:jc w:val="left"/>
             </w:pPr>
             <w:r>
-              <w:t xml:space="preserve">7 (7.9%)</w:t>
+              <w:t xml:space="preserve">7 (13.5%)</w:t>
             </w:r>
           </w:p>
         </w:tc>
@@ -1098,7 +1098,7 @@
               <w:jc w:val="left"/>
             </w:pPr>
             <w:r>
-              <w:t xml:space="preserve">5 (5.6%)</w:t>
+              <w:t xml:space="preserve">5 (9.6%)</w:t>
             </w:r>
           </w:p>
         </w:tc>
@@ -1124,7 +1124,7 @@
               <w:jc w:val="left"/>
             </w:pPr>
             <w:r>
-              <w:t xml:space="preserve">4 (4.5%)</w:t>
+              <w:t xml:space="preserve">4 (7.7%)</w:t>
             </w:r>
           </w:p>
         </w:tc>
@@ -1150,7 +1150,7 @@
               <w:jc w:val="left"/>
             </w:pPr>
             <w:r>
-              <w:t xml:space="preserve">4 (4.5%)</w:t>
+              <w:t xml:space="preserve">4 (7.7%)</w:t>
             </w:r>
           </w:p>
         </w:tc>
@@ -1176,7 +1176,7 @@
               <w:jc w:val="left"/>
             </w:pPr>
             <w:r>
-              <w:t xml:space="preserve">4 (4.5%)</w:t>
+              <w:t xml:space="preserve">4 (7.7%)</w:t>
             </w:r>
           </w:p>
         </w:tc>
@@ -1202,7 +1202,7 @@
               <w:jc w:val="left"/>
             </w:pPr>
             <w:r>
-              <w:t xml:space="preserve">3 (3.4%)</w:t>
+              <w:t xml:space="preserve">3 (5.8%)</w:t>
             </w:r>
           </w:p>
         </w:tc>
@@ -1228,7 +1228,7 @@
               <w:jc w:val="left"/>
             </w:pPr>
             <w:r>
-              <w:t xml:space="preserve">3 (3.4%)</w:t>
+              <w:t xml:space="preserve">3 (5.8%)</w:t>
             </w:r>
           </w:p>
         </w:tc>
@@ -1254,7 +1254,7 @@
               <w:jc w:val="left"/>
             </w:pPr>
             <w:r>
-              <w:t xml:space="preserve">3 (3.4%)</w:t>
+              <w:t xml:space="preserve">3 (5.8%)</w:t>
             </w:r>
           </w:p>
         </w:tc>
@@ -1280,7 +1280,7 @@
               <w:jc w:val="left"/>
             </w:pPr>
             <w:r>
-              <w:t xml:space="preserve">2 (2.2%)</w:t>
+              <w:t xml:space="preserve">2 (3.8%)</w:t>
             </w:r>
           </w:p>
         </w:tc>
@@ -1306,7 +1306,7 @@
               <w:jc w:val="left"/>
             </w:pPr>
             <w:r>
-              <w:t xml:space="preserve">2 (2.2%)</w:t>
+              <w:t xml:space="preserve">2 (3.8%)</w:t>
             </w:r>
           </w:p>
         </w:tc>
@@ -1332,7 +1332,7 @@
               <w:jc w:val="left"/>
             </w:pPr>
             <w:r>
-              <w:t xml:space="preserve">1 (1.1%)</w:t>
+              <w:t xml:space="preserve">1 (1.9%)</w:t>
             </w:r>
           </w:p>
         </w:tc>
@@ -1358,7 +1358,7 @@
               <w:jc w:val="left"/>
             </w:pPr>
             <w:r>
-              <w:t xml:space="preserve">1 (1.1%)</w:t>
+              <w:t xml:space="preserve">1 (1.9%)</w:t>
             </w:r>
           </w:p>
         </w:tc>
@@ -1384,7 +1384,7 @@
               <w:jc w:val="left"/>
             </w:pPr>
             <w:r>
-              <w:t xml:space="preserve">1 (1.1%)</w:t>
+              <w:t xml:space="preserve">1 (1.9%)</w:t>
             </w:r>
           </w:p>
         </w:tc>
@@ -1410,7 +1410,7 @@
               <w:jc w:val="left"/>
             </w:pPr>
             <w:r>
-              <w:t xml:space="preserve">1 (1.1%)</w:t>
+              <w:t xml:space="preserve">1 (1.9%)</w:t>
             </w:r>
           </w:p>
         </w:tc>
@@ -1436,7 +1436,7 @@
               <w:jc w:val="left"/>
             </w:pPr>
             <w:r>
-              <w:t xml:space="preserve">1 (1.1%)</w:t>
+              <w:t xml:space="preserve">1 (1.9%)</w:t>
             </w:r>
           </w:p>
         </w:tc>
@@ -1462,7 +1462,7 @@
               <w:jc w:val="left"/>
             </w:pPr>
             <w:r>
-              <w:t xml:space="preserve">1 (1.1%)</w:t>
+              <w:t xml:space="preserve">1 (1.9%)</w:t>
             </w:r>
           </w:p>
         </w:tc>
@@ -1488,7 +1488,7 @@
               <w:jc w:val="left"/>
             </w:pPr>
             <w:r>
-              <w:t xml:space="preserve">1 (1.1%)</w:t>
+              <w:t xml:space="preserve">1 (1.9%)</w:t>
             </w:r>
           </w:p>
         </w:tc>
@@ -1514,7 +1514,7 @@
               <w:jc w:val="left"/>
             </w:pPr>
             <w:r>
-              <w:t xml:space="preserve">1 (1.1%)</w:t>
+              <w:t xml:space="preserve">1 (1.9%)</w:t>
             </w:r>
           </w:p>
         </w:tc>
@@ -1540,7 +1540,7 @@
               <w:jc w:val="left"/>
             </w:pPr>
             <w:r>
-              <w:t xml:space="preserve">1 (1.1%)</w:t>
+              <w:t xml:space="preserve">1 (1.9%)</w:t>
             </w:r>
           </w:p>
         </w:tc>
@@ -1566,7 +1566,7 @@
               <w:jc w:val="left"/>
             </w:pPr>
             <w:r>
-              <w:t xml:space="preserve">1 (1.1%)</w:t>
+              <w:t xml:space="preserve">1 (1.9%)</w:t>
             </w:r>
           </w:p>
         </w:tc>
@@ -1592,7 +1592,7 @@
               <w:jc w:val="left"/>
             </w:pPr>
             <w:r>
-              <w:t xml:space="preserve">1 (1.1%)</w:t>
+              <w:t xml:space="preserve">1 (1.9%)</w:t>
             </w:r>
           </w:p>
         </w:tc>
@@ -1618,7 +1618,7 @@
               <w:jc w:val="left"/>
             </w:pPr>
             <w:r>
-              <w:t xml:space="preserve">1 (1.1%)</w:t>
+              <w:t xml:space="preserve">1 (1.9%)</w:t>
             </w:r>
           </w:p>
         </w:tc>
@@ -1644,7 +1644,7 @@
               <w:jc w:val="left"/>
             </w:pPr>
             <w:r>
-              <w:t xml:space="preserve">1 (1.1%)</w:t>
+              <w:t xml:space="preserve">1 (1.9%)</w:t>
             </w:r>
           </w:p>
         </w:tc>
@@ -1670,7 +1670,7 @@
               <w:jc w:val="left"/>
             </w:pPr>
             <w:r>
-              <w:t xml:space="preserve">1 (1.1%)</w:t>
+              <w:t xml:space="preserve">1 (1.9%)</w:t>
             </w:r>
           </w:p>
         </w:tc>
@@ -4642,6 +4642,31 @@
       </w:hyperlink>
       <w:r>
         <w:t xml:space="preserve">.</w:t>
+      </w:r>
+    </w:p>
+    <w:p>
+      <w:pPr>
+        <w:numPr>
+          <w:ilvl w:val="0"/>
+          <w:numId w:val="1001"/>
+        </w:numPr>
+        <w:pStyle w:val="Compact"/>
+      </w:pPr>
+      <w:r>
+        <w:t xml:space="preserve">Kuriwaki S, Beasley W, Leeper TJ (2024).</w:t>
+      </w:r>
+      <w:r>
+        <w:t xml:space="preserve"> </w:t>
+      </w:r>
+      <w:r>
+        <w:rPr>
+          <w:iCs/>
+          <w:i/>
+        </w:rPr>
+        <w:t xml:space="preserve">dataverse: R Client for Dataverse 4+ Repositories</w:t>
+      </w:r>
+      <w:r>
+        <w:t xml:space="preserve">. R package version 0.3.14.</w:t>
       </w:r>
     </w:p>
     <w:p>

</xml_diff>